<commit_message>
teste de commit em docx e rsc
</commit_message>
<xml_diff>
--- a/Dados Embaixada Italia Lisboa.docx
+++ b/Dados Embaixada Italia Lisboa.docx
@@ -1,195 +1,158 @@
 
 <file path=word/document.xml><?xml version="1.0" encoding="utf-8"?>
-<w:document xmlns:wpc="http://schemas.microsoft.com/office/word/2010/wordprocessingCanvas" xmlns:mo="http://schemas.microsoft.com/office/mac/office/2008/main" xmlns:mc="http://schemas.openxmlformats.org/markup-compatibility/2006" xmlns:mv="urn:schemas-microsoft-com:mac:vml" xmlns:o="urn:schemas-microsoft-com:office:office" xmlns:r="http://schemas.openxmlformats.org/officeDocument/2006/relationships" xmlns:m="http://schemas.openxmlformats.org/officeDocument/2006/math" xmlns:v="urn:schemas-microsoft-com:vml" xmlns:wp14="http://schemas.microsoft.com/office/word/2010/wordprocessingDrawing" xmlns:wp="http://schemas.openxmlformats.org/drawingml/2006/wordprocessingDrawing" xmlns:w10="urn:schemas-microsoft-com:office:word" xmlns:w="http://schemas.openxmlformats.org/wordprocessingml/2006/main" xmlns:w14="http://schemas.microsoft.com/office/word/2010/wordml" xmlns:w15="http://schemas.microsoft.com/office/word/2012/wordml" xmlns:wpg="http://schemas.microsoft.com/office/word/2010/wordprocessingGroup" xmlns:wpi="http://schemas.microsoft.com/office/word/2010/wordprocessingInk" xmlns:wne="http://schemas.microsoft.com/office/word/2006/wordml" xmlns:wps="http://schemas.microsoft.com/office/word/2010/wordprocessingShape" mc:Ignorable="w14 w15 wp14">
+<w:document xmlns:wpc="http://schemas.microsoft.com/office/word/2010/wordprocessingCanvas" xmlns:cx="http://schemas.microsoft.com/office/drawing/2014/chartex" xmlns:cx1="http://schemas.microsoft.com/office/drawing/2015/9/8/chartex" xmlns:cx2="http://schemas.microsoft.com/office/drawing/2015/10/21/chartex" xmlns:cx3="http://schemas.microsoft.com/office/drawing/2016/5/9/chartex" xmlns:cx4="http://schemas.microsoft.com/office/drawing/2016/5/10/chartex" xmlns:cx5="http://schemas.microsoft.com/office/drawing/2016/5/11/chartex" xmlns:cx6="http://schemas.microsoft.com/office/drawing/2016/5/12/chartex" xmlns:cx7="http://schemas.microsoft.com/office/drawing/2016/5/13/chartex" xmlns:cx8="http://schemas.microsoft.com/office/drawing/2016/5/14/chartex" xmlns:mc="http://schemas.openxmlformats.org/markup-compatibility/2006" xmlns:aink="http://schemas.microsoft.com/office/drawing/2016/ink" xmlns:am3d="http://schemas.microsoft.com/office/drawing/2017/model3d" xmlns:o="urn:schemas-microsoft-com:office:office" xmlns:r="http://schemas.openxmlformats.org/officeDocument/2006/relationships" xmlns:m="http://schemas.openxmlformats.org/officeDocument/2006/math" xmlns:v="urn:schemas-microsoft-com:vml" xmlns:wp14="http://schemas.microsoft.com/office/word/2010/wordprocessingDrawing" xmlns:wp="http://schemas.openxmlformats.org/drawingml/2006/wordprocessingDrawing" xmlns:w10="urn:schemas-microsoft-com:office:word" xmlns:w="http://schemas.openxmlformats.org/wordprocessingml/2006/main" xmlns:w14="http://schemas.microsoft.com/office/word/2010/wordml" xmlns:w15="http://schemas.microsoft.com/office/word/2012/wordml" xmlns:w16cex="http://schemas.microsoft.com/office/word/2018/wordml/cex" xmlns:w16cid="http://schemas.microsoft.com/office/word/2016/wordml/cid" xmlns:w16="http://schemas.microsoft.com/office/word/2018/wordml" xmlns:w16sdtdh="http://schemas.microsoft.com/office/word/2020/wordml/sdtdatahash" xmlns:w16se="http://schemas.microsoft.com/office/word/2015/wordml/symex" xmlns:wpg="http://schemas.microsoft.com/office/word/2010/wordprocessingGroup" xmlns:wpi="http://schemas.microsoft.com/office/word/2010/wordprocessingInk" xmlns:wne="http://schemas.microsoft.com/office/word/2006/wordml" xmlns:wps="http://schemas.microsoft.com/office/word/2010/wordprocessingShape" mc:Ignorable="w14 w15 w16se w16cid w16 w16cex w16sdtdh wp14">
   <w:body>
     <w:p>
       <w:pPr>
         <w:ind w:firstLine="360"/>
-      </w:pPr>
-      <w:bookmarkStart w:id="0" w:name="_GoBack"/>
+        <w:rPr>
+          <w:lang w:val="pt-BR"/>
+        </w:rPr>
+      </w:pPr>
       <w:proofErr w:type="spellStart"/>
       <w:r>
+        <w:rPr>
+          <w:lang w:val="pt-BR"/>
+        </w:rPr>
         <w:t>Ambasciata</w:t>
       </w:r>
       <w:proofErr w:type="spellEnd"/>
       <w:r>
+        <w:rPr>
+          <w:lang w:val="pt-BR"/>
+        </w:rPr>
         <w:t xml:space="preserve"> d’</w:t>
       </w:r>
       <w:proofErr w:type="spellStart"/>
       <w:r>
+        <w:rPr>
+          <w:lang w:val="pt-BR"/>
+        </w:rPr>
         <w:t>ltalia</w:t>
       </w:r>
       <w:proofErr w:type="spellEnd"/>
-    </w:p>
-    <w:p>
-      <w:pPr>
-        <w:ind w:firstLine="360"/>
-      </w:pPr>
-      <w:proofErr w:type="spellStart"/>
-      <w:r>
-        <w:t>Cancelleria</w:t>
-      </w:r>
-      <w:proofErr w:type="spellEnd"/>
-      <w:r>
-        <w:t xml:space="preserve"> </w:t>
-      </w:r>
-      <w:proofErr w:type="spellStart"/>
-      <w:r>
-        <w:t>Consolare</w:t>
-      </w:r>
-      <w:proofErr w:type="spellEnd"/>
-      <w:r>
-        <w:t xml:space="preserve"> </w:t>
-      </w:r>
-    </w:p>
-    <w:p>
-      <w:pPr>
-        <w:ind w:firstLine="360"/>
-      </w:pPr>
-      <w:r>
+      <w:r>
+        <w:rPr>
+          <w:lang w:val="pt-BR"/>
+        </w:rPr>
+        <w:t xml:space="preserve"> e só t</w:t>
+      </w:r>
+      <w:r>
+        <w:rPr>
+          <w:lang w:val="pt-BR"/>
+        </w:rPr>
+        <w:t>em muita confusão!!!!</w:t>
+      </w:r>
+    </w:p>
+    <w:p>
+      <w:pPr>
+        <w:ind w:firstLine="360"/>
+        <w:rPr>
+          <w:lang w:val="it-IT"/>
+        </w:rPr>
+      </w:pPr>
+      <w:r>
+        <w:rPr>
+          <w:lang w:val="it-IT"/>
+        </w:rPr>
+        <w:t xml:space="preserve">Cancelleria Consolare </w:t>
+      </w:r>
+    </w:p>
+    <w:p>
+      <w:pPr>
+        <w:ind w:firstLine="360"/>
+        <w:rPr>
+          <w:lang w:val="it-IT"/>
+        </w:rPr>
+      </w:pPr>
+      <w:r>
+        <w:rPr>
+          <w:lang w:val="it-IT"/>
+        </w:rPr>
         <w:t>Calçada Conde de Pombei</w:t>
       </w:r>
       <w:r>
+        <w:rPr>
+          <w:lang w:val="it-IT"/>
+        </w:rPr>
         <w:t>ro, 24</w:t>
       </w:r>
     </w:p>
     <w:p>
       <w:pPr>
         <w:ind w:firstLine="360"/>
-      </w:pPr>
-      <w:r>
-        <w:t xml:space="preserve">1150-100 </w:t>
-      </w:r>
-      <w:proofErr w:type="spellStart"/>
-      <w:r>
-        <w:t>Lisbona</w:t>
-      </w:r>
-      <w:proofErr w:type="spellEnd"/>
-    </w:p>
-    <w:p>
-      <w:pPr>
-        <w:ind w:firstLine="360"/>
-      </w:pPr>
-      <w:proofErr w:type="spellStart"/>
-      <w:r>
-        <w:t>Tel</w:t>
-      </w:r>
-      <w:proofErr w:type="spellEnd"/>
-      <w:r>
-        <w:t xml:space="preserve">: 00351 213 515 320 </w:t>
-      </w:r>
-    </w:p>
-    <w:p>
-      <w:pPr>
-        <w:ind w:firstLine="360"/>
-      </w:pPr>
-      <w:r>
+        <w:rPr>
+          <w:lang w:val="it-IT"/>
+        </w:rPr>
+      </w:pPr>
+      <w:r>
+        <w:rPr>
+          <w:lang w:val="it-IT"/>
+        </w:rPr>
+        <w:t>1150-100 Lisbona</w:t>
+      </w:r>
+    </w:p>
+    <w:p>
+      <w:pPr>
+        <w:ind w:firstLine="360"/>
+        <w:rPr>
+          <w:lang w:val="it-IT"/>
+        </w:rPr>
+      </w:pPr>
+      <w:r>
+        <w:rPr>
+          <w:lang w:val="it-IT"/>
+        </w:rPr>
+        <w:t xml:space="preserve">Tel: 00351 213 515 320 </w:t>
+      </w:r>
+    </w:p>
+    <w:p>
+      <w:pPr>
+        <w:ind w:firstLine="360"/>
+        <w:rPr>
+          <w:lang w:val="it-IT"/>
+        </w:rPr>
+      </w:pPr>
+      <w:r>
+        <w:rPr>
+          <w:lang w:val="it-IT"/>
+        </w:rPr>
         <w:t>Fax: 00351 213 551 420</w:t>
       </w:r>
     </w:p>
     <w:p>
       <w:pPr>
         <w:ind w:firstLine="360"/>
-      </w:pPr>
-    </w:p>
-    <w:p>
-      <w:pPr>
-        <w:ind w:firstLine="360"/>
-      </w:pPr>
-      <w:r>
-        <w:rPr>
-          <w:lang w:val="en-US"/>
-        </w:rPr>
-        <w:t xml:space="preserve">per </w:t>
-      </w:r>
-      <w:proofErr w:type="spellStart"/>
-      <w:r>
-        <w:rPr>
-          <w:lang w:val="en-US"/>
-        </w:rPr>
-        <w:t>navigazione</w:t>
-      </w:r>
-      <w:proofErr w:type="spellEnd"/>
-      <w:r>
-        <w:rPr>
-          <w:lang w:val="en-US"/>
-        </w:rPr>
-        <w:t xml:space="preserve">, </w:t>
-      </w:r>
-      <w:proofErr w:type="spellStart"/>
-      <w:r>
-        <w:rPr>
-          <w:lang w:val="en-US"/>
-        </w:rPr>
-        <w:t>notarile</w:t>
-      </w:r>
-      <w:proofErr w:type="spellEnd"/>
-      <w:r>
-        <w:rPr>
-          <w:lang w:val="en-US"/>
-        </w:rPr>
-        <w:t xml:space="preserve">, </w:t>
-      </w:r>
-      <w:proofErr w:type="spellStart"/>
-      <w:r>
-        <w:rPr>
-          <w:lang w:val="en-US"/>
-        </w:rPr>
-        <w:t>cittadinanza</w:t>
-      </w:r>
-      <w:proofErr w:type="spellEnd"/>
-      <w:r>
-        <w:rPr>
-          <w:lang w:val="en-US"/>
-        </w:rPr>
-        <w:t xml:space="preserve"> </w:t>
-      </w:r>
-      <w:proofErr w:type="spellStart"/>
-      <w:r>
-        <w:rPr>
-          <w:lang w:val="en-US"/>
-        </w:rPr>
-        <w:t>ed</w:t>
-      </w:r>
-      <w:proofErr w:type="spellEnd"/>
-      <w:r>
-        <w:rPr>
-          <w:lang w:val="en-US"/>
-        </w:rPr>
-        <w:t xml:space="preserve"> </w:t>
-      </w:r>
-      <w:proofErr w:type="spellStart"/>
-      <w:r>
-        <w:rPr>
-          <w:lang w:val="en-US"/>
-        </w:rPr>
-        <w:t>assistenza</w:t>
-      </w:r>
-      <w:proofErr w:type="spellEnd"/>
-      <w:r>
-        <w:rPr>
-          <w:lang w:val="en-US"/>
-        </w:rPr>
-        <w:t xml:space="preserve">: </w:t>
+        <w:rPr>
+          <w:lang w:val="it-IT"/>
+        </w:rPr>
+      </w:pPr>
+    </w:p>
+    <w:p>
+      <w:pPr>
+        <w:ind w:firstLine="360"/>
+        <w:rPr>
+          <w:lang w:val="it-IT"/>
+        </w:rPr>
+      </w:pPr>
+      <w:r>
+        <w:rPr>
+          <w:lang w:val="it-IT"/>
+        </w:rPr>
+        <w:t xml:space="preserve">per navigazione, notarile, cittadinanza ed assistenza: </w:t>
       </w:r>
       <w:hyperlink r:id="rId6" w:history="1">
         <w:r>
           <w:rPr>
-            <w:lang w:val="en-US" w:eastAsia="en-US" w:bidi="en-US"/>
+            <w:lang w:val="it-IT" w:eastAsia="en-US" w:bidi="en-US"/>
           </w:rPr>
           <w:t>lis</w:t>
         </w:r>
         <w:r>
           <w:rPr>
-            <w:lang w:val="en-US" w:eastAsia="en-US" w:bidi="en-US"/>
+            <w:lang w:val="it-IT" w:eastAsia="en-US" w:bidi="en-US"/>
           </w:rPr>
-          <w:t>b</w:t>
-        </w:r>
-        <w:r>
-          <w:rPr>
-            <w:lang w:val="en-US" w:eastAsia="en-US" w:bidi="en-US"/>
-          </w:rPr>
-          <w:t>ona.assistenza@esteri.it</w:t>
+          <w:t>bona.assistenza@esteri.it</w:t>
         </w:r>
       </w:hyperlink>
     </w:p>
@@ -197,71 +160,34 @@
       <w:pPr>
         <w:ind w:firstLine="360"/>
         <w:rPr>
-          <w:lang w:val="en-US"/>
-        </w:rPr>
-      </w:pPr>
-    </w:p>
-    <w:p>
-      <w:pPr>
-        <w:ind w:firstLine="360"/>
-      </w:pPr>
-      <w:r>
-        <w:t xml:space="preserve">per </w:t>
-      </w:r>
-      <w:proofErr w:type="spellStart"/>
-      <w:r>
-        <w:t>richieste</w:t>
-      </w:r>
-      <w:proofErr w:type="spellEnd"/>
-      <w:r>
-        <w:t xml:space="preserve"> </w:t>
-      </w:r>
-      <w:proofErr w:type="spellStart"/>
-      <w:r>
-        <w:t>di</w:t>
-      </w:r>
-      <w:proofErr w:type="spellEnd"/>
-      <w:r>
-        <w:t xml:space="preserve"> </w:t>
-      </w:r>
-      <w:proofErr w:type="spellStart"/>
-      <w:r>
-        <w:t>passaporto</w:t>
-      </w:r>
-      <w:proofErr w:type="spellEnd"/>
-      <w:r>
-        <w:t xml:space="preserve"> e carte d*</w:t>
-      </w:r>
-      <w:proofErr w:type="spellStart"/>
-      <w:r>
-        <w:t>identità</w:t>
-      </w:r>
-      <w:proofErr w:type="spellEnd"/>
-      <w:r>
-        <w:t xml:space="preserve"> e </w:t>
-      </w:r>
-      <w:proofErr w:type="spellStart"/>
-      <w:r>
-        <w:t>relative</w:t>
-      </w:r>
-      <w:proofErr w:type="spellEnd"/>
-      <w:r>
-        <w:t xml:space="preserve"> </w:t>
-      </w:r>
-      <w:proofErr w:type="spellStart"/>
-      <w:r>
-        <w:t>pratiche</w:t>
-      </w:r>
-      <w:proofErr w:type="spellEnd"/>
-      <w:r>
-        <w:t xml:space="preserve">: </w:t>
-      </w:r>
-    </w:p>
-    <w:p>
+          <w:lang w:val="it-IT"/>
+        </w:rPr>
+      </w:pPr>
+    </w:p>
+    <w:p>
+      <w:pPr>
+        <w:ind w:firstLine="360"/>
+        <w:rPr>
+          <w:lang w:val="it-IT"/>
+        </w:rPr>
+      </w:pPr>
+      <w:r>
+        <w:rPr>
+          <w:lang w:val="it-IT"/>
+        </w:rPr>
+        <w:t xml:space="preserve">per richieste di passaporto e carte d*identità e relative pratiche: </w:t>
+      </w:r>
+    </w:p>
+    <w:p>
+      <w:pPr>
+        <w:rPr>
+          <w:lang w:val="it-IT"/>
+        </w:rPr>
+      </w:pPr>
       <w:hyperlink r:id="rId7" w:history="1">
         <w:r>
           <w:rPr>
-            <w:lang w:val="pt-BR" w:eastAsia="en-US" w:bidi="en-US"/>
+            <w:lang w:val="it-IT" w:eastAsia="en-US" w:bidi="en-US"/>
           </w:rPr>
           <w:t>lisbona.passaporti@esteri.it</w:t>
         </w:r>
@@ -270,80 +196,35 @@
     <w:p>
       <w:pPr>
         <w:ind w:firstLine="360"/>
-      </w:pPr>
-    </w:p>
-    <w:p>
-      <w:pPr>
-        <w:ind w:firstLine="360"/>
-      </w:pPr>
-      <w:r>
-        <w:t xml:space="preserve">per </w:t>
-      </w:r>
-      <w:proofErr w:type="spellStart"/>
-      <w:r>
-        <w:t>le</w:t>
-      </w:r>
-      <w:proofErr w:type="spellEnd"/>
-      <w:r>
-        <w:t xml:space="preserve"> </w:t>
-      </w:r>
-      <w:proofErr w:type="spellStart"/>
-      <w:r>
-        <w:t>iscrizioni</w:t>
-      </w:r>
-      <w:proofErr w:type="spellEnd"/>
-      <w:r>
-        <w:t xml:space="preserve"> AIRE, </w:t>
-      </w:r>
-      <w:proofErr w:type="spellStart"/>
-      <w:r>
-        <w:t>variazioni</w:t>
-      </w:r>
-      <w:proofErr w:type="spellEnd"/>
-      <w:r>
-        <w:t xml:space="preserve"> </w:t>
-      </w:r>
-      <w:proofErr w:type="spellStart"/>
-      <w:r>
-        <w:t>di</w:t>
-      </w:r>
-      <w:proofErr w:type="spellEnd"/>
-      <w:r>
-        <w:t xml:space="preserve"> </w:t>
-      </w:r>
-      <w:proofErr w:type="spellStart"/>
-      <w:r>
-        <w:t>resid</w:t>
-      </w:r>
-      <w:r>
-        <w:t>enza</w:t>
-      </w:r>
-      <w:proofErr w:type="spellEnd"/>
-      <w:r>
-        <w:t xml:space="preserve">, </w:t>
-      </w:r>
-      <w:proofErr w:type="spellStart"/>
-      <w:r>
-        <w:t>trasferimenti</w:t>
-      </w:r>
-      <w:proofErr w:type="spellEnd"/>
-      <w:r>
-        <w:t xml:space="preserve"> o </w:t>
-      </w:r>
-      <w:proofErr w:type="spellStart"/>
-      <w:r>
-        <w:t>rimpatri</w:t>
-      </w:r>
-      <w:proofErr w:type="spellEnd"/>
-      <w:r>
-        <w:t xml:space="preserve">: </w:t>
-      </w:r>
-    </w:p>
-    <w:p>
+        <w:rPr>
+          <w:lang w:val="it-IT"/>
+        </w:rPr>
+      </w:pPr>
+    </w:p>
+    <w:p>
+      <w:pPr>
+        <w:ind w:firstLine="360"/>
+        <w:rPr>
+          <w:lang w:val="it-IT"/>
+        </w:rPr>
+      </w:pPr>
+      <w:r>
+        <w:rPr>
+          <w:lang w:val="it-IT"/>
+        </w:rPr>
+        <w:t xml:space="preserve">per le iscrizioni AIRE, variazioni di residenza, trasferimenti o rimpatri: </w:t>
+      </w:r>
+    </w:p>
+    <w:p>
+      <w:pPr>
+        <w:rPr>
+          <w:lang w:val="it-IT"/>
+        </w:rPr>
+      </w:pPr>
       <w:hyperlink r:id="rId8" w:history="1">
         <w:r>
           <w:rPr>
-            <w:lang w:val="pt-BR" w:eastAsia="en-US" w:bidi="en-US"/>
+            <w:lang w:val="it-IT" w:eastAsia="en-US" w:bidi="en-US"/>
           </w:rPr>
           <w:t>lisbona.aire@esteri.it</w:t>
         </w:r>
@@ -352,35 +233,23 @@
     <w:p>
       <w:pPr>
         <w:ind w:firstLine="360"/>
-      </w:pPr>
-    </w:p>
-    <w:p>
-      <w:pPr>
-        <w:ind w:firstLine="360"/>
-      </w:pPr>
-      <w:proofErr w:type="spellStart"/>
-      <w:r>
-        <w:t>restanti</w:t>
-      </w:r>
-      <w:proofErr w:type="spellEnd"/>
-      <w:r>
-        <w:t xml:space="preserve"> </w:t>
-      </w:r>
-      <w:proofErr w:type="spellStart"/>
-      <w:r>
-        <w:t>questioni</w:t>
-      </w:r>
-      <w:proofErr w:type="spellEnd"/>
-      <w:r>
-        <w:t xml:space="preserve"> </w:t>
-      </w:r>
-      <w:proofErr w:type="spellStart"/>
-      <w:r>
-        <w:t>consolari</w:t>
-      </w:r>
-      <w:proofErr w:type="spellEnd"/>
-      <w:r>
-        <w:t xml:space="preserve">: </w:t>
+        <w:rPr>
+          <w:lang w:val="it-IT"/>
+        </w:rPr>
+      </w:pPr>
+    </w:p>
+    <w:p>
+      <w:pPr>
+        <w:ind w:firstLine="360"/>
+        <w:rPr>
+          <w:lang w:val="it-IT"/>
+        </w:rPr>
+      </w:pPr>
+      <w:r>
+        <w:rPr>
+          <w:lang w:val="it-IT"/>
+        </w:rPr>
+        <w:t xml:space="preserve">restanti questioni consolari: </w:t>
       </w:r>
     </w:p>
     <w:p>
@@ -396,20 +265,14 @@
     <w:p/>
     <w:p>
       <w:r>
-        <w:t xml:space="preserve">Per sistema carta </w:t>
-      </w:r>
-      <w:proofErr w:type="spellStart"/>
-      <w:r>
-        <w:t>dídentità</w:t>
-      </w:r>
-      <w:proofErr w:type="spellEnd"/>
+        <w:t>Per sistema carta dídentità</w:t>
+      </w:r>
     </w:p>
     <w:p>
       <w:r>
         <w:t>213515329</w:t>
       </w:r>
     </w:p>
-    <w:bookmarkEnd w:id="0"/>
     <w:sectPr>
       <w:type w:val="continuous"/>
       <w:pgSz w:w="11900" w:h="16840"/>
@@ -423,7 +286,7 @@
 </file>
 
 <file path=word/endnotes.xml><?xml version="1.0" encoding="utf-8"?>
-<w:endnotes xmlns:wpc="http://schemas.microsoft.com/office/word/2010/wordprocessingCanvas" xmlns:mo="http://schemas.microsoft.com/office/mac/office/2008/main" xmlns:mc="http://schemas.openxmlformats.org/markup-compatibility/2006" xmlns:mv="urn:schemas-microsoft-com:mac:vml" xmlns:o="urn:schemas-microsoft-com:office:office" xmlns:r="http://schemas.openxmlformats.org/officeDocument/2006/relationships" xmlns:m="http://schemas.openxmlformats.org/officeDocument/2006/math" xmlns:v="urn:schemas-microsoft-com:vml" xmlns:wp14="http://schemas.microsoft.com/office/word/2010/wordprocessingDrawing" xmlns:wp="http://schemas.openxmlformats.org/drawingml/2006/wordprocessingDrawing" xmlns:w10="urn:schemas-microsoft-com:office:word" xmlns:w="http://schemas.openxmlformats.org/wordprocessingml/2006/main" xmlns:w14="http://schemas.microsoft.com/office/word/2010/wordml" xmlns:w15="http://schemas.microsoft.com/office/word/2012/wordml" xmlns:wpg="http://schemas.microsoft.com/office/word/2010/wordprocessingGroup" xmlns:wpi="http://schemas.microsoft.com/office/word/2010/wordprocessingInk" xmlns:wne="http://schemas.microsoft.com/office/word/2006/wordml" xmlns:wps="http://schemas.microsoft.com/office/word/2010/wordprocessingShape" mc:Ignorable="w14 w15 wp14">
+<w:endnotes xmlns:wpc="http://schemas.microsoft.com/office/word/2010/wordprocessingCanvas" xmlns:cx="http://schemas.microsoft.com/office/drawing/2014/chartex" xmlns:cx1="http://schemas.microsoft.com/office/drawing/2015/9/8/chartex" xmlns:cx2="http://schemas.microsoft.com/office/drawing/2015/10/21/chartex" xmlns:cx3="http://schemas.microsoft.com/office/drawing/2016/5/9/chartex" xmlns:cx4="http://schemas.microsoft.com/office/drawing/2016/5/10/chartex" xmlns:cx5="http://schemas.microsoft.com/office/drawing/2016/5/11/chartex" xmlns:cx6="http://schemas.microsoft.com/office/drawing/2016/5/12/chartex" xmlns:cx7="http://schemas.microsoft.com/office/drawing/2016/5/13/chartex" xmlns:cx8="http://schemas.microsoft.com/office/drawing/2016/5/14/chartex" xmlns:mc="http://schemas.openxmlformats.org/markup-compatibility/2006" xmlns:aink="http://schemas.microsoft.com/office/drawing/2016/ink" xmlns:am3d="http://schemas.microsoft.com/office/drawing/2017/model3d" xmlns:o="urn:schemas-microsoft-com:office:office" xmlns:r="http://schemas.openxmlformats.org/officeDocument/2006/relationships" xmlns:m="http://schemas.openxmlformats.org/officeDocument/2006/math" xmlns:v="urn:schemas-microsoft-com:vml" xmlns:wp14="http://schemas.microsoft.com/office/word/2010/wordprocessingDrawing" xmlns:wp="http://schemas.openxmlformats.org/drawingml/2006/wordprocessingDrawing" xmlns:w10="urn:schemas-microsoft-com:office:word" xmlns:w="http://schemas.openxmlformats.org/wordprocessingml/2006/main" xmlns:w14="http://schemas.microsoft.com/office/word/2010/wordml" xmlns:w15="http://schemas.microsoft.com/office/word/2012/wordml" xmlns:w16cex="http://schemas.microsoft.com/office/word/2018/wordml/cex" xmlns:w16cid="http://schemas.microsoft.com/office/word/2016/wordml/cid" xmlns:w16="http://schemas.microsoft.com/office/word/2018/wordml" xmlns:w16sdtdh="http://schemas.microsoft.com/office/word/2020/wordml/sdtdatahash" xmlns:w16se="http://schemas.microsoft.com/office/word/2015/wordml/symex" xmlns:wpg="http://schemas.microsoft.com/office/word/2010/wordprocessingGroup" xmlns:wpi="http://schemas.microsoft.com/office/word/2010/wordprocessingInk" xmlns:wne="http://schemas.microsoft.com/office/word/2006/wordml" xmlns:wps="http://schemas.microsoft.com/office/word/2010/wordprocessingShape" mc:Ignorable="w14 w15 w16se w16cid w16 w16cex w16sdtdh wp14">
   <w:endnote w:type="separator" w:id="-1">
     <w:p>
       <w:r>
@@ -442,7 +305,7 @@
 </file>
 
 <file path=word/footnotes.xml><?xml version="1.0" encoding="utf-8"?>
-<w:footnotes xmlns:wpc="http://schemas.microsoft.com/office/word/2010/wordprocessingCanvas" xmlns:mo="http://schemas.microsoft.com/office/mac/office/2008/main" xmlns:mc="http://schemas.openxmlformats.org/markup-compatibility/2006" xmlns:mv="urn:schemas-microsoft-com:mac:vml" xmlns:o="urn:schemas-microsoft-com:office:office" xmlns:r="http://schemas.openxmlformats.org/officeDocument/2006/relationships" xmlns:m="http://schemas.openxmlformats.org/officeDocument/2006/math" xmlns:v="urn:schemas-microsoft-com:vml" xmlns:wp14="http://schemas.microsoft.com/office/word/2010/wordprocessingDrawing" xmlns:wp="http://schemas.openxmlformats.org/drawingml/2006/wordprocessingDrawing" xmlns:w10="urn:schemas-microsoft-com:office:word" xmlns:w="http://schemas.openxmlformats.org/wordprocessingml/2006/main" xmlns:w14="http://schemas.microsoft.com/office/word/2010/wordml" xmlns:w15="http://schemas.microsoft.com/office/word/2012/wordml" xmlns:wpg="http://schemas.microsoft.com/office/word/2010/wordprocessingGroup" xmlns:wpi="http://schemas.microsoft.com/office/word/2010/wordprocessingInk" xmlns:wne="http://schemas.microsoft.com/office/word/2006/wordml" xmlns:wps="http://schemas.microsoft.com/office/word/2010/wordprocessingShape" mc:Ignorable="w14 w15 wp14">
+<w:footnotes xmlns:wpc="http://schemas.microsoft.com/office/word/2010/wordprocessingCanvas" xmlns:cx="http://schemas.microsoft.com/office/drawing/2014/chartex" xmlns:cx1="http://schemas.microsoft.com/office/drawing/2015/9/8/chartex" xmlns:cx2="http://schemas.microsoft.com/office/drawing/2015/10/21/chartex" xmlns:cx3="http://schemas.microsoft.com/office/drawing/2016/5/9/chartex" xmlns:cx4="http://schemas.microsoft.com/office/drawing/2016/5/10/chartex" xmlns:cx5="http://schemas.microsoft.com/office/drawing/2016/5/11/chartex" xmlns:cx6="http://schemas.microsoft.com/office/drawing/2016/5/12/chartex" xmlns:cx7="http://schemas.microsoft.com/office/drawing/2016/5/13/chartex" xmlns:cx8="http://schemas.microsoft.com/office/drawing/2016/5/14/chartex" xmlns:mc="http://schemas.openxmlformats.org/markup-compatibility/2006" xmlns:aink="http://schemas.microsoft.com/office/drawing/2016/ink" xmlns:am3d="http://schemas.microsoft.com/office/drawing/2017/model3d" xmlns:o="urn:schemas-microsoft-com:office:office" xmlns:r="http://schemas.openxmlformats.org/officeDocument/2006/relationships" xmlns:m="http://schemas.openxmlformats.org/officeDocument/2006/math" xmlns:v="urn:schemas-microsoft-com:vml" xmlns:wp14="http://schemas.microsoft.com/office/word/2010/wordprocessingDrawing" xmlns:wp="http://schemas.openxmlformats.org/drawingml/2006/wordprocessingDrawing" xmlns:w10="urn:schemas-microsoft-com:office:word" xmlns:w="http://schemas.openxmlformats.org/wordprocessingml/2006/main" xmlns:w14="http://schemas.microsoft.com/office/word/2010/wordml" xmlns:w15="http://schemas.microsoft.com/office/word/2012/wordml" xmlns:w16cex="http://schemas.microsoft.com/office/word/2018/wordml/cex" xmlns:w16cid="http://schemas.microsoft.com/office/word/2016/wordml/cid" xmlns:w16="http://schemas.microsoft.com/office/word/2018/wordml" xmlns:w16sdtdh="http://schemas.microsoft.com/office/word/2020/wordml/sdtdatahash" xmlns:w16se="http://schemas.microsoft.com/office/word/2015/wordml/symex" xmlns:wpg="http://schemas.microsoft.com/office/word/2010/wordprocessingGroup" xmlns:wpi="http://schemas.microsoft.com/office/word/2010/wordprocessingInk" xmlns:wne="http://schemas.microsoft.com/office/word/2006/wordml" xmlns:wps="http://schemas.microsoft.com/office/word/2010/wordprocessingShape" mc:Ignorable="w14 w15 w16se w16cid w16 w16cex w16sdtdh wp14">
   <w:footnote w:type="separator" w:id="-1">
     <w:p/>
   </w:footnote>
@@ -453,7 +316,7 @@
 </file>
 
 <file path=word/styles.xml><?xml version="1.0" encoding="utf-8"?>
-<w:styles xmlns:mc="http://schemas.openxmlformats.org/markup-compatibility/2006" xmlns:r="http://schemas.openxmlformats.org/officeDocument/2006/relationships" xmlns:w="http://schemas.openxmlformats.org/wordprocessingml/2006/main" xmlns:w14="http://schemas.microsoft.com/office/word/2010/wordml" xmlns:w15="http://schemas.microsoft.com/office/word/2012/wordml" mc:Ignorable="w14 w15">
+<w:styles xmlns:mc="http://schemas.openxmlformats.org/markup-compatibility/2006" xmlns:r="http://schemas.openxmlformats.org/officeDocument/2006/relationships" xmlns:w="http://schemas.openxmlformats.org/wordprocessingml/2006/main" xmlns:w14="http://schemas.microsoft.com/office/word/2010/wordml" xmlns:w15="http://schemas.microsoft.com/office/word/2012/wordml" xmlns:w16cex="http://schemas.microsoft.com/office/word/2018/wordml/cex" xmlns:w16cid="http://schemas.microsoft.com/office/word/2016/wordml/cid" xmlns:w16="http://schemas.microsoft.com/office/word/2018/wordml" xmlns:w16sdtdh="http://schemas.microsoft.com/office/word/2020/wordml/sdtdatahash" xmlns:w16se="http://schemas.microsoft.com/office/word/2015/wordml/symex" mc:Ignorable="w14 w15 w16se w16cid w16 w16cex w16sdtdh">
   <w:docDefaults>
     <w:rPrDefault>
       <w:rPr>
@@ -469,7 +332,7 @@
       </w:pPr>
     </w:pPrDefault>
   </w:docDefaults>
-  <w:latentStyles w:defLockedState="0" w:defUIPriority="99" w:defSemiHidden="0" w:defUnhideWhenUsed="0" w:defQFormat="0" w:count="382">
+  <w:latentStyles w:defLockedState="0" w:defUIPriority="99" w:defSemiHidden="0" w:defUnhideWhenUsed="0" w:defQFormat="0" w:count="376">
     <w:lsdException w:name="Normal" w:uiPriority="0" w:qFormat="1"/>
     <w:lsdException w:name="heading 1" w:uiPriority="9" w:qFormat="1"/>
     <w:lsdException w:name="heading 2" w:semiHidden="1" w:uiPriority="9" w:unhideWhenUsed="1" w:qFormat="1"/>
@@ -626,15 +489,6 @@
     <w:lsdException w:name="Balloon Text" w:semiHidden="1" w:unhideWhenUsed="1"/>
     <w:lsdException w:name="Table Grid" w:uiPriority="39"/>
     <w:lsdException w:name="Table Theme" w:semiHidden="1" w:unhideWhenUsed="1"/>
-    <w:lsdException w:name="Note Level 1" w:semiHidden="1" w:unhideWhenUsed="1"/>
-    <w:lsdException w:name="Note Level 2" w:semiHidden="1" w:unhideWhenUsed="1"/>
-    <w:lsdException w:name="Note Level 3" w:semiHidden="1" w:unhideWhenUsed="1"/>
-    <w:lsdException w:name="Note Level 4" w:semiHidden="1" w:unhideWhenUsed="1"/>
-    <w:lsdException w:name="Note Level 5" w:semiHidden="1" w:unhideWhenUsed="1"/>
-    <w:lsdException w:name="Note Level 6" w:semiHidden="1" w:unhideWhenUsed="1"/>
-    <w:lsdException w:name="Note Level 7" w:semiHidden="1" w:unhideWhenUsed="1"/>
-    <w:lsdException w:name="Note Level 8" w:semiHidden="1" w:unhideWhenUsed="1"/>
-    <w:lsdException w:name="Note Level 9" w:semiHidden="1" w:unhideWhenUsed="1"/>
     <w:lsdException w:name="Placeholder Text" w:semiHidden="1"/>
     <w:lsdException w:name="No Spacing" w:uiPriority="1" w:qFormat="1"/>
     <w:lsdException w:name="Light Shading" w:uiPriority="60"/>

</xml_diff>